<commit_message>
"Loops and fallbacks in js"
</commit_message>
<xml_diff>
--- a/JS_INT/JS_INT.docx
+++ b/JS_INT/JS_INT.docx
@@ -467,6 +467,63 @@
         <w:t>development ?</w:t>
       </w:r>
       <w:proofErr w:type="gramEnd"/>
+    </w:p>
+    <w:p>
+      <w:pPr>
+        <w:ind w:left="360"/>
+        <w:rPr>
+          <w:sz w:val="36"/>
+          <w:szCs w:val="36"/>
+        </w:rPr>
+      </w:pPr>
+      <w:r>
+        <w:rPr>
+          <w:sz w:val="36"/>
+          <w:szCs w:val="36"/>
+        </w:rPr>
+        <w:t>14)Fallback ways. (</w:t>
+      </w:r>
+      <w:proofErr w:type="spellStart"/>
+      <w:r>
+        <w:rPr>
+          <w:sz w:val="36"/>
+          <w:szCs w:val="36"/>
+        </w:rPr>
+        <w:t>Falsefy</w:t>
+      </w:r>
+      <w:proofErr w:type="spellEnd"/>
+      <w:r>
+        <w:rPr>
+          <w:sz w:val="36"/>
+          <w:szCs w:val="36"/>
+        </w:rPr>
+        <w:t xml:space="preserve">, Null </w:t>
+      </w:r>
+      <w:proofErr w:type="spellStart"/>
+      <w:r>
+        <w:rPr>
+          <w:sz w:val="36"/>
+          <w:szCs w:val="36"/>
+        </w:rPr>
+        <w:t>Coelscion</w:t>
+      </w:r>
+      <w:proofErr w:type="spellEnd"/>
+      <w:r>
+        <w:rPr>
+          <w:sz w:val="36"/>
+          <w:szCs w:val="36"/>
+        </w:rPr>
+        <w:t>, Default value)</w:t>
+      </w:r>
+    </w:p>
+    <w:p>
+      <w:pPr>
+        <w:ind w:left="360"/>
+        <w:rPr>
+          <w:sz w:val="36"/>
+          <w:szCs w:val="36"/>
+        </w:rPr>
+      </w:pPr>
     </w:p>
     <w:p>
       <w:pPr>

</xml_diff>